<commit_message>
O(n) for different Array methods
</commit_message>
<xml_diff>
--- a/DSA course note.docx
+++ b/DSA course note.docx
@@ -493,23 +493,25 @@
     <w:p>
       <w:pPr>
         <w:numPr>
-          <w:numId w:val="0"/>
-        </w:numPr>
-        <w:tabs>
-          <w:tab w:val="left" w:pos="312"/>
-        </w:tabs>
-        <w:rPr>
-          <w:rFonts w:hint="default"/>
-          <w:b w:val="0"/>
-          <w:bCs w:val="0"/>
-          <w:u w:val="none"/>
-          <w:lang w:val="en-US"/>
-        </w:rPr>
-      </w:pPr>
-    </w:p>
-    <w:p>
-      <w:pPr>
-        <w:numPr>
+          <w:ilvl w:val="0"/>
+          <w:numId w:val="0"/>
+        </w:numPr>
+        <w:tabs>
+          <w:tab w:val="left" w:pos="312"/>
+        </w:tabs>
+        <w:rPr>
+          <w:rFonts w:hint="default"/>
+          <w:b w:val="0"/>
+          <w:bCs w:val="0"/>
+          <w:u w:val="none"/>
+          <w:lang w:val="en-US"/>
+        </w:rPr>
+      </w:pPr>
+    </w:p>
+    <w:p>
+      <w:pPr>
+        <w:numPr>
+          <w:ilvl w:val="0"/>
           <w:numId w:val="0"/>
         </w:numPr>
         <w:tabs>
@@ -627,17 +629,7 @@
           <w:u w:val="none"/>
           <w:lang w:val="en-US"/>
         </w:rPr>
-        <w:t>….………………</w:t>
-      </w:r>
-      <w:r>
-        <w:rPr>
-          <w:rFonts w:hint="default"/>
-          <w:b/>
-          <w:bCs/>
-          <w:u w:val="none"/>
-          <w:lang w:val="en-US"/>
-        </w:rPr>
-        <w:t>….………………….………………….………………………………………</w:t>
+        <w:t>….………………….………………….………………….………………………………………</w:t>
       </w:r>
     </w:p>
     <w:p>
@@ -680,12 +672,12 @@
       <w:r>
         <w:rPr>
           <w:rFonts w:hint="default"/>
-          <w:b w:val="0"/>
-          <w:bCs w:val="0"/>
+          <w:b/>
+          <w:bCs/>
           <w:u w:val="single"/>
           <w:lang w:val="en-US"/>
         </w:rPr>
-        <w:t>Genereal unerstanding!</w:t>
+        <w:t>General understanding!</w:t>
       </w:r>
       <w:r>
         <w:rPr>
@@ -720,42 +712,45 @@
     <w:p>
       <w:pPr>
         <w:numPr>
-          <w:numId w:val="0"/>
-        </w:numPr>
-        <w:tabs>
-          <w:tab w:val="left" w:pos="312"/>
-        </w:tabs>
-        <w:ind w:leftChars="0"/>
-        <w:rPr>
-          <w:rFonts w:hint="default"/>
-          <w:b/>
-          <w:bCs/>
-          <w:u w:val="none"/>
-          <w:lang w:val="en-US"/>
-        </w:rPr>
-      </w:pPr>
-    </w:p>
-    <w:p>
-      <w:pPr>
-        <w:numPr>
-          <w:numId w:val="0"/>
-        </w:numPr>
-        <w:tabs>
-          <w:tab w:val="left" w:pos="312"/>
-        </w:tabs>
-        <w:ind w:leftChars="0"/>
-        <w:rPr>
-          <w:rFonts w:hint="default"/>
-          <w:b/>
-          <w:bCs/>
-          <w:u w:val="none"/>
-          <w:lang w:val="en-US"/>
-        </w:rPr>
-      </w:pPr>
-    </w:p>
-    <w:p>
-      <w:pPr>
-        <w:numPr>
+          <w:ilvl w:val="0"/>
+          <w:numId w:val="0"/>
+        </w:numPr>
+        <w:tabs>
+          <w:tab w:val="left" w:pos="312"/>
+        </w:tabs>
+        <w:ind w:leftChars="0"/>
+        <w:rPr>
+          <w:rFonts w:hint="default"/>
+          <w:b/>
+          <w:bCs/>
+          <w:u w:val="none"/>
+          <w:lang w:val="en-US"/>
+        </w:rPr>
+      </w:pPr>
+    </w:p>
+    <w:p>
+      <w:pPr>
+        <w:numPr>
+          <w:ilvl w:val="0"/>
+          <w:numId w:val="0"/>
+        </w:numPr>
+        <w:tabs>
+          <w:tab w:val="left" w:pos="312"/>
+        </w:tabs>
+        <w:ind w:leftChars="0"/>
+        <w:rPr>
+          <w:rFonts w:hint="default"/>
+          <w:b/>
+          <w:bCs/>
+          <w:u w:val="none"/>
+          <w:lang w:val="en-US"/>
+        </w:rPr>
+      </w:pPr>
+    </w:p>
+    <w:p>
+      <w:pPr>
+        <w:numPr>
+          <w:ilvl w:val="0"/>
           <w:numId w:val="0"/>
         </w:numPr>
         <w:tabs>
@@ -802,6 +797,7 @@
     <w:p>
       <w:pPr>
         <w:numPr>
+          <w:ilvl w:val="0"/>
           <w:numId w:val="0"/>
         </w:numPr>
         <w:tabs>
@@ -829,6 +825,7 @@
     <w:p>
       <w:pPr>
         <w:numPr>
+          <w:ilvl w:val="0"/>
           <w:numId w:val="0"/>
         </w:numPr>
         <w:tabs>
@@ -857,24 +854,26 @@
     <w:p>
       <w:pPr>
         <w:numPr>
-          <w:numId w:val="0"/>
-        </w:numPr>
-        <w:tabs>
-          <w:tab w:val="left" w:pos="312"/>
-        </w:tabs>
-        <w:ind w:leftChars="0"/>
-        <w:rPr>
-          <w:rFonts w:hint="default"/>
-          <w:b/>
-          <w:bCs/>
-          <w:u w:val="none"/>
-          <w:lang w:val="en-US"/>
-        </w:rPr>
-      </w:pPr>
-    </w:p>
-    <w:p>
-      <w:pPr>
-        <w:numPr>
+          <w:ilvl w:val="0"/>
+          <w:numId w:val="0"/>
+        </w:numPr>
+        <w:tabs>
+          <w:tab w:val="left" w:pos="312"/>
+        </w:tabs>
+        <w:ind w:leftChars="0"/>
+        <w:rPr>
+          <w:rFonts w:hint="default"/>
+          <w:b/>
+          <w:bCs/>
+          <w:u w:val="none"/>
+          <w:lang w:val="en-US"/>
+        </w:rPr>
+      </w:pPr>
+    </w:p>
+    <w:p>
+      <w:pPr>
+        <w:numPr>
+          <w:ilvl w:val="0"/>
           <w:numId w:val="0"/>
         </w:numPr>
         <w:tabs>
@@ -1019,24 +1018,26 @@
     <w:p>
       <w:pPr>
         <w:numPr>
-          <w:numId w:val="0"/>
-        </w:numPr>
-        <w:tabs>
-          <w:tab w:val="left" w:pos="312"/>
-        </w:tabs>
-        <w:ind w:leftChars="0"/>
-        <w:rPr>
-          <w:rFonts w:hint="default"/>
-          <w:b w:val="0"/>
-          <w:bCs w:val="0"/>
-          <w:u w:val="none"/>
-          <w:lang w:val="en-US"/>
-        </w:rPr>
-      </w:pPr>
-    </w:p>
-    <w:p>
-      <w:pPr>
-        <w:numPr>
+          <w:ilvl w:val="0"/>
+          <w:numId w:val="0"/>
+        </w:numPr>
+        <w:tabs>
+          <w:tab w:val="left" w:pos="312"/>
+        </w:tabs>
+        <w:ind w:leftChars="0"/>
+        <w:rPr>
+          <w:rFonts w:hint="default"/>
+          <w:b w:val="0"/>
+          <w:bCs w:val="0"/>
+          <w:u w:val="none"/>
+          <w:lang w:val="en-US"/>
+        </w:rPr>
+      </w:pPr>
+    </w:p>
+    <w:p>
+      <w:pPr>
+        <w:numPr>
+          <w:ilvl w:val="0"/>
           <w:numId w:val="0"/>
         </w:numPr>
         <w:tabs>
@@ -1065,6 +1066,7 @@
     <w:p>
       <w:pPr>
         <w:numPr>
+          <w:ilvl w:val="0"/>
           <w:numId w:val="0"/>
         </w:numPr>
         <w:tabs>
@@ -1093,24 +1095,26 @@
     <w:p>
       <w:pPr>
         <w:numPr>
-          <w:numId w:val="0"/>
-        </w:numPr>
-        <w:tabs>
-          <w:tab w:val="left" w:pos="312"/>
-        </w:tabs>
-        <w:ind w:leftChars="0"/>
-        <w:rPr>
-          <w:rFonts w:hint="default"/>
-          <w:b/>
-          <w:bCs/>
-          <w:u w:val="none"/>
-          <w:lang w:val="en-US"/>
-        </w:rPr>
-      </w:pPr>
-    </w:p>
-    <w:p>
-      <w:pPr>
-        <w:numPr>
+          <w:ilvl w:val="0"/>
+          <w:numId w:val="0"/>
+        </w:numPr>
+        <w:tabs>
+          <w:tab w:val="left" w:pos="312"/>
+        </w:tabs>
+        <w:ind w:leftChars="0"/>
+        <w:rPr>
+          <w:rFonts w:hint="default"/>
+          <w:b/>
+          <w:bCs/>
+          <w:u w:val="none"/>
+          <w:lang w:val="en-US"/>
+        </w:rPr>
+      </w:pPr>
+    </w:p>
+    <w:p>
+      <w:pPr>
+        <w:numPr>
+          <w:ilvl w:val="0"/>
           <w:numId w:val="0"/>
         </w:numPr>
         <w:tabs>
@@ -1139,20 +1143,456 @@
     <w:p>
       <w:pPr>
         <w:numPr>
-          <w:numId w:val="0"/>
-        </w:numPr>
-        <w:tabs>
-          <w:tab w:val="left" w:pos="312"/>
-        </w:tabs>
-        <w:ind w:leftChars="0"/>
-        <w:rPr>
-          <w:rFonts w:hint="default"/>
-          <w:b/>
-          <w:bCs/>
-          <w:u w:val="none"/>
-          <w:lang w:val="en-US"/>
-        </w:rPr>
-      </w:pPr>
+          <w:ilvl w:val="0"/>
+          <w:numId w:val="0"/>
+        </w:numPr>
+        <w:tabs>
+          <w:tab w:val="left" w:pos="312"/>
+        </w:tabs>
+        <w:ind w:leftChars="0"/>
+        <w:rPr>
+          <w:rFonts w:hint="default"/>
+          <w:b/>
+          <w:bCs/>
+          <w:u w:val="none"/>
+          <w:lang w:val="en-US"/>
+        </w:rPr>
+      </w:pPr>
+    </w:p>
+    <w:p>
+      <w:pPr>
+        <w:numPr>
+          <w:ilvl w:val="0"/>
+          <w:numId w:val="0"/>
+        </w:numPr>
+        <w:tabs>
+          <w:tab w:val="left" w:pos="312"/>
+        </w:tabs>
+        <w:ind w:leftChars="0"/>
+        <w:rPr>
+          <w:rFonts w:hint="default"/>
+          <w:b w:val="0"/>
+          <w:bCs w:val="0"/>
+          <w:u w:val="none"/>
+          <w:lang w:val="en-US"/>
+        </w:rPr>
+      </w:pPr>
+      <w:r>
+        <w:rPr>
+          <w:rFonts w:hint="default"/>
+          <w:b w:val="0"/>
+          <w:bCs w:val="0"/>
+          <w:u w:val="none"/>
+          <w:lang w:val="en-US"/>
+        </w:rPr>
+        <w:t>Object.keys- O(N)</w:t>
+      </w:r>
+    </w:p>
+    <w:p>
+      <w:pPr>
+        <w:numPr>
+          <w:ilvl w:val="0"/>
+          <w:numId w:val="0"/>
+        </w:numPr>
+        <w:tabs>
+          <w:tab w:val="left" w:pos="312"/>
+        </w:tabs>
+        <w:ind w:leftChars="0"/>
+        <w:rPr>
+          <w:rFonts w:hint="default"/>
+          <w:b w:val="0"/>
+          <w:bCs w:val="0"/>
+          <w:u w:val="none"/>
+          <w:lang w:val="en-US"/>
+        </w:rPr>
+      </w:pPr>
+      <w:r>
+        <w:rPr>
+          <w:rFonts w:hint="default"/>
+          <w:b w:val="0"/>
+          <w:bCs w:val="0"/>
+          <w:u w:val="none"/>
+          <w:lang w:val="en-US"/>
+        </w:rPr>
+        <w:t>Object.values- O(N)</w:t>
+      </w:r>
+    </w:p>
+    <w:p>
+      <w:pPr>
+        <w:numPr>
+          <w:ilvl w:val="0"/>
+          <w:numId w:val="0"/>
+        </w:numPr>
+        <w:tabs>
+          <w:tab w:val="left" w:pos="312"/>
+        </w:tabs>
+        <w:ind w:leftChars="0"/>
+        <w:rPr>
+          <w:rFonts w:hint="default"/>
+          <w:b w:val="0"/>
+          <w:bCs w:val="0"/>
+          <w:u w:val="none"/>
+          <w:lang w:val="en-US"/>
+        </w:rPr>
+      </w:pPr>
+      <w:r>
+        <w:rPr>
+          <w:rFonts w:hint="default"/>
+          <w:b w:val="0"/>
+          <w:bCs w:val="0"/>
+          <w:u w:val="none"/>
+          <w:lang w:val="en-US"/>
+        </w:rPr>
+        <w:t>Object.entries- O(N)</w:t>
+      </w:r>
+    </w:p>
+    <w:p>
+      <w:pPr>
+        <w:numPr>
+          <w:ilvl w:val="0"/>
+          <w:numId w:val="0"/>
+        </w:numPr>
+        <w:tabs>
+          <w:tab w:val="left" w:pos="312"/>
+        </w:tabs>
+        <w:ind w:leftChars="0"/>
+        <w:rPr>
+          <w:rFonts w:hint="default"/>
+          <w:b w:val="0"/>
+          <w:bCs w:val="0"/>
+          <w:u w:val="none"/>
+          <w:lang w:val="en-US"/>
+        </w:rPr>
+      </w:pPr>
+      <w:r>
+        <w:rPr>
+          <w:rFonts w:hint="default"/>
+          <w:b w:val="0"/>
+          <w:bCs w:val="0"/>
+          <w:u w:val="none"/>
+          <w:lang w:val="en-US"/>
+        </w:rPr>
+        <w:t>hasOwnProperty- 0(1)</w:t>
+      </w:r>
+    </w:p>
+    <w:p>
+      <w:pPr>
+        <w:numPr>
+          <w:ilvl w:val="0"/>
+          <w:numId w:val="0"/>
+        </w:numPr>
+        <w:tabs>
+          <w:tab w:val="left" w:pos="312"/>
+        </w:tabs>
+        <w:ind w:leftChars="0"/>
+        <w:rPr>
+          <w:rFonts w:hint="default"/>
+          <w:b w:val="0"/>
+          <w:bCs w:val="0"/>
+          <w:u w:val="none"/>
+          <w:lang w:val="en-US"/>
+        </w:rPr>
+      </w:pPr>
+    </w:p>
+    <w:p>
+      <w:pPr>
+        <w:numPr>
+          <w:ilvl w:val="0"/>
+          <w:numId w:val="0"/>
+        </w:numPr>
+        <w:tabs>
+          <w:tab w:val="left" w:pos="312"/>
+        </w:tabs>
+        <w:ind w:leftChars="0"/>
+        <w:rPr>
+          <w:rFonts w:hint="default"/>
+          <w:b/>
+          <w:bCs/>
+          <w:u w:val="none"/>
+          <w:lang w:val="en-US"/>
+        </w:rPr>
+      </w:pPr>
+    </w:p>
+    <w:p>
+      <w:pPr>
+        <w:numPr>
+          <w:ilvl w:val="0"/>
+          <w:numId w:val="0"/>
+        </w:numPr>
+        <w:tabs>
+          <w:tab w:val="left" w:pos="312"/>
+        </w:tabs>
+        <w:ind w:leftChars="0"/>
+        <w:rPr>
+          <w:rFonts w:hint="default"/>
+          <w:b/>
+          <w:bCs/>
+          <w:u w:val="none"/>
+          <w:lang w:val="en-US"/>
+        </w:rPr>
+      </w:pPr>
+    </w:p>
+    <w:p>
+      <w:pPr>
+        <w:numPr>
+          <w:ilvl w:val="0"/>
+          <w:numId w:val="0"/>
+        </w:numPr>
+        <w:tabs>
+          <w:tab w:val="left" w:pos="312"/>
+        </w:tabs>
+        <w:ind w:leftChars="0"/>
+        <w:rPr>
+          <w:rFonts w:hint="default"/>
+          <w:b/>
+          <w:bCs/>
+          <w:u w:val="single"/>
+          <w:lang w:val="en-US"/>
+        </w:rPr>
+      </w:pPr>
+      <w:r>
+        <w:rPr>
+          <w:rFonts w:hint="default"/>
+          <w:b/>
+          <w:bCs/>
+          <w:u w:val="single"/>
+          <w:lang w:val="en-US"/>
+        </w:rPr>
+        <w:t>Big 0 of an ARRAY</w:t>
+      </w:r>
+    </w:p>
+    <w:p>
+      <w:pPr>
+        <w:numPr>
+          <w:ilvl w:val="0"/>
+          <w:numId w:val="0"/>
+        </w:numPr>
+        <w:tabs>
+          <w:tab w:val="left" w:pos="312"/>
+        </w:tabs>
+        <w:ind w:leftChars="0"/>
+        <w:rPr>
+          <w:rFonts w:hint="default"/>
+          <w:b/>
+          <w:bCs/>
+          <w:u w:val="single"/>
+          <w:lang w:val="en-US"/>
+        </w:rPr>
+      </w:pPr>
+    </w:p>
+    <w:p>
+      <w:pPr>
+        <w:numPr>
+          <w:ilvl w:val="0"/>
+          <w:numId w:val="5"/>
+        </w:numPr>
+        <w:tabs>
+          <w:tab w:val="left" w:pos="312"/>
+          <w:tab w:val="clear" w:pos="420"/>
+        </w:tabs>
+        <w:ind w:left="420" w:leftChars="0" w:hanging="420" w:firstLineChars="0"/>
+        <w:rPr>
+          <w:rFonts w:hint="default"/>
+          <w:b w:val="0"/>
+          <w:bCs w:val="0"/>
+          <w:u w:val="single"/>
+          <w:lang w:val="en-US"/>
+        </w:rPr>
+      </w:pPr>
+      <w:r>
+        <w:rPr>
+          <w:rFonts w:hint="default"/>
+          <w:b w:val="0"/>
+          <w:bCs w:val="0"/>
+          <w:u w:val="none"/>
+          <w:lang w:val="en-US"/>
+        </w:rPr>
+        <w:t>Adding and removing from the beginning of an Array is best avoided(as its time complexity becomes 0(n) because we are re-indexing every element but if we are pushing and popping from the end no re-indexing so time complexity is O(1))</w:t>
+      </w:r>
+    </w:p>
+    <w:p>
+      <w:pPr>
+        <w:numPr>
+          <w:numId w:val="0"/>
+        </w:numPr>
+        <w:tabs>
+          <w:tab w:val="left" w:pos="312"/>
+        </w:tabs>
+        <w:ind w:leftChars="0"/>
+        <w:rPr>
+          <w:rFonts w:hint="default"/>
+          <w:b w:val="0"/>
+          <w:bCs w:val="0"/>
+          <w:u w:val="single"/>
+          <w:lang w:val="en-US"/>
+        </w:rPr>
+      </w:pPr>
+    </w:p>
+    <w:p>
+      <w:pPr>
+        <w:numPr>
+          <w:numId w:val="0"/>
+        </w:numPr>
+        <w:tabs>
+          <w:tab w:val="left" w:pos="312"/>
+        </w:tabs>
+        <w:ind w:leftChars="0"/>
+        <w:rPr>
+          <w:rFonts w:hint="default"/>
+          <w:b/>
+          <w:bCs/>
+          <w:u w:val="none"/>
+          <w:lang w:val="en-US"/>
+        </w:rPr>
+      </w:pPr>
+      <w:r>
+        <w:rPr>
+          <w:rFonts w:hint="default"/>
+          <w:b/>
+          <w:bCs/>
+          <w:u w:val="none"/>
+          <w:lang w:val="en-US"/>
+        </w:rPr>
+        <w:t>NB PUSH AND POP IS ALWAYS FASTER THAN SHIFT AND UNSHIFT</w:t>
+      </w:r>
+    </w:p>
+    <w:p>
+      <w:pPr>
+        <w:numPr>
+          <w:numId w:val="0"/>
+        </w:numPr>
+        <w:tabs>
+          <w:tab w:val="left" w:pos="312"/>
+        </w:tabs>
+        <w:ind w:leftChars="0"/>
+        <w:rPr>
+          <w:rFonts w:hint="default"/>
+          <w:b/>
+          <w:bCs/>
+          <w:u w:val="none"/>
+          <w:lang w:val="en-US"/>
+        </w:rPr>
+      </w:pPr>
+    </w:p>
+    <w:p>
+      <w:pPr>
+        <w:numPr>
+          <w:numId w:val="0"/>
+        </w:numPr>
+        <w:tabs>
+          <w:tab w:val="left" w:pos="312"/>
+        </w:tabs>
+        <w:ind w:leftChars="0"/>
+        <w:rPr>
+          <w:rFonts w:hint="default"/>
+          <w:b/>
+          <w:bCs/>
+          <w:u w:val="none"/>
+          <w:lang w:val="en-US"/>
+        </w:rPr>
+      </w:pPr>
+    </w:p>
+    <w:p>
+      <w:pPr>
+        <w:numPr>
+          <w:numId w:val="0"/>
+        </w:numPr>
+        <w:tabs>
+          <w:tab w:val="left" w:pos="312"/>
+        </w:tabs>
+        <w:ind w:leftChars="0"/>
+        <w:rPr>
+          <w:rFonts w:hint="default"/>
+          <w:b/>
+          <w:bCs/>
+          <w:u w:val="none"/>
+          <w:lang w:val="en-US"/>
+        </w:rPr>
+      </w:pPr>
+      <w:r>
+        <w:rPr>
+          <w:rFonts w:hint="default"/>
+          <w:b/>
+          <w:bCs/>
+          <w:u w:val="none"/>
+          <w:lang w:val="en-US"/>
+        </w:rPr>
+        <w:t>Time complexity of array operations</w:t>
+      </w:r>
+    </w:p>
+    <w:p>
+      <w:pPr>
+        <w:numPr>
+          <w:numId w:val="0"/>
+        </w:numPr>
+        <w:tabs>
+          <w:tab w:val="left" w:pos="312"/>
+        </w:tabs>
+        <w:ind w:leftChars="0"/>
+        <w:rPr>
+          <w:rFonts w:hint="default"/>
+          <w:b/>
+          <w:bCs/>
+          <w:u w:val="none"/>
+          <w:lang w:val="en-US"/>
+        </w:rPr>
+      </w:pPr>
+    </w:p>
+    <w:p>
+      <w:pPr>
+        <w:numPr>
+          <w:numId w:val="0"/>
+        </w:numPr>
+        <w:tabs>
+          <w:tab w:val="left" w:pos="312"/>
+        </w:tabs>
+        <w:ind w:leftChars="0"/>
+        <w:rPr>
+          <w:rFonts w:hint="default"/>
+          <w:b w:val="0"/>
+          <w:bCs w:val="0"/>
+          <w:u w:val="none"/>
+          <w:lang w:val="en-US"/>
+        </w:rPr>
+      </w:pPr>
+      <w:r>
+        <w:rPr>
+          <w:rFonts w:hint="default"/>
+          <w:b w:val="0"/>
+          <w:bCs w:val="0"/>
+          <w:u w:val="none"/>
+          <w:lang w:val="en-US"/>
+        </w:rPr>
+        <w:t>Insertion (it depends, we talking pushing? of unshifting?)</w:t>
+      </w:r>
+    </w:p>
+    <w:p>
+      <w:pPr>
+        <w:numPr>
+          <w:numId w:val="0"/>
+        </w:numPr>
+        <w:tabs>
+          <w:tab w:val="left" w:pos="312"/>
+        </w:tabs>
+        <w:ind w:leftChars="0"/>
+        <w:rPr>
+          <w:rFonts w:hint="default"/>
+          <w:b w:val="0"/>
+          <w:bCs w:val="0"/>
+          <w:u w:val="none"/>
+          <w:lang w:val="en-US"/>
+        </w:rPr>
+      </w:pPr>
+      <w:r>
+        <w:rPr>
+          <w:rFonts w:hint="default"/>
+          <w:b w:val="0"/>
+          <w:bCs w:val="0"/>
+          <w:u w:val="none"/>
+          <w:lang w:val="en-US"/>
+        </w:rPr>
+        <w:t>Removing(it depends, we talking popping or shifting??)</w:t>
+      </w:r>
       <w:bookmarkStart w:id="0" w:name="_GoBack"/>
       <w:bookmarkEnd w:id="0"/>
     </w:p>
@@ -1181,146 +1621,288 @@
           <w:u w:val="none"/>
           <w:lang w:val="en-US"/>
         </w:rPr>
-        <w:t>Object.keys- O(N)</w:t>
-      </w:r>
-    </w:p>
-    <w:p>
-      <w:pPr>
-        <w:numPr>
-          <w:numId w:val="0"/>
-        </w:numPr>
-        <w:tabs>
-          <w:tab w:val="left" w:pos="312"/>
-        </w:tabs>
-        <w:ind w:leftChars="0"/>
-        <w:rPr>
-          <w:rFonts w:hint="default"/>
-          <w:b w:val="0"/>
-          <w:bCs w:val="0"/>
-          <w:u w:val="none"/>
-          <w:lang w:val="en-US"/>
-        </w:rPr>
-      </w:pPr>
-      <w:r>
-        <w:rPr>
-          <w:rFonts w:hint="default"/>
-          <w:b w:val="0"/>
-          <w:bCs w:val="0"/>
-          <w:u w:val="none"/>
-          <w:lang w:val="en-US"/>
-        </w:rPr>
-        <w:t>Object.values- O(N)</w:t>
-      </w:r>
-    </w:p>
-    <w:p>
-      <w:pPr>
-        <w:numPr>
-          <w:numId w:val="0"/>
-        </w:numPr>
-        <w:tabs>
-          <w:tab w:val="left" w:pos="312"/>
-        </w:tabs>
-        <w:ind w:leftChars="0"/>
-        <w:rPr>
-          <w:rFonts w:hint="default"/>
-          <w:b w:val="0"/>
-          <w:bCs w:val="0"/>
-          <w:u w:val="none"/>
-          <w:lang w:val="en-US"/>
-        </w:rPr>
-      </w:pPr>
-      <w:r>
-        <w:rPr>
-          <w:rFonts w:hint="default"/>
-          <w:b w:val="0"/>
-          <w:bCs w:val="0"/>
-          <w:u w:val="none"/>
-          <w:lang w:val="en-US"/>
-        </w:rPr>
-        <w:t>Object.entries- O(N)</w:t>
-      </w:r>
-    </w:p>
-    <w:p>
-      <w:pPr>
-        <w:numPr>
-          <w:numId w:val="0"/>
-        </w:numPr>
-        <w:tabs>
-          <w:tab w:val="left" w:pos="312"/>
-        </w:tabs>
-        <w:ind w:leftChars="0"/>
-        <w:rPr>
-          <w:rFonts w:hint="default"/>
-          <w:b w:val="0"/>
-          <w:bCs w:val="0"/>
-          <w:u w:val="none"/>
-          <w:lang w:val="en-US"/>
-        </w:rPr>
-      </w:pPr>
-      <w:r>
-        <w:rPr>
-          <w:rFonts w:hint="default"/>
-          <w:b w:val="0"/>
-          <w:bCs w:val="0"/>
-          <w:u w:val="none"/>
-          <w:lang w:val="en-US"/>
-        </w:rPr>
-        <w:t>hasOwnProperty- 0(1)</w:t>
-      </w:r>
-    </w:p>
-    <w:p>
-      <w:pPr>
-        <w:numPr>
-          <w:numId w:val="0"/>
-        </w:numPr>
-        <w:tabs>
-          <w:tab w:val="left" w:pos="312"/>
-        </w:tabs>
-        <w:ind w:leftChars="0"/>
-        <w:rPr>
-          <w:rFonts w:hint="default"/>
-          <w:b w:val="0"/>
-          <w:bCs w:val="0"/>
-          <w:u w:val="none"/>
-          <w:lang w:val="en-US"/>
-        </w:rPr>
-      </w:pPr>
-    </w:p>
-    <w:p>
-      <w:pPr>
-        <w:numPr>
-          <w:numId w:val="0"/>
-        </w:numPr>
-        <w:tabs>
-          <w:tab w:val="left" w:pos="312"/>
-        </w:tabs>
-        <w:ind w:leftChars="0"/>
-        <w:rPr>
-          <w:rFonts w:hint="default"/>
-          <w:b/>
-          <w:bCs/>
-          <w:u w:val="none"/>
-          <w:lang w:val="en-US"/>
-        </w:rPr>
-      </w:pPr>
-    </w:p>
-    <w:p>
-      <w:pPr>
-        <w:numPr>
-          <w:numId w:val="0"/>
-        </w:numPr>
-        <w:tabs>
-          <w:tab w:val="left" w:pos="312"/>
-        </w:tabs>
-        <w:ind w:leftChars="0"/>
-        <w:rPr>
-          <w:rFonts w:hint="default"/>
-          <w:b/>
-          <w:bCs/>
-          <w:u w:val="none"/>
-          <w:lang w:val="en-US"/>
-        </w:rPr>
-      </w:pPr>
+        <w:t>Searching O(n)</w:t>
+      </w:r>
+    </w:p>
+    <w:p>
+      <w:pPr>
+        <w:numPr>
+          <w:numId w:val="0"/>
+        </w:numPr>
+        <w:tabs>
+          <w:tab w:val="left" w:pos="312"/>
+        </w:tabs>
+        <w:ind w:leftChars="0"/>
+        <w:rPr>
+          <w:rFonts w:hint="default"/>
+          <w:b w:val="0"/>
+          <w:bCs w:val="0"/>
+          <w:u w:val="none"/>
+          <w:lang w:val="en-US"/>
+        </w:rPr>
+      </w:pPr>
+      <w:r>
+        <w:rPr>
+          <w:rFonts w:hint="default"/>
+          <w:b w:val="0"/>
+          <w:bCs w:val="0"/>
+          <w:u w:val="none"/>
+          <w:lang w:val="en-US"/>
+        </w:rPr>
+        <w:t>Accesing O(1)</w:t>
+      </w:r>
+    </w:p>
+    <w:p>
+      <w:pPr>
+        <w:numPr>
+          <w:numId w:val="0"/>
+        </w:numPr>
+        <w:tabs>
+          <w:tab w:val="left" w:pos="312"/>
+        </w:tabs>
+        <w:ind w:leftChars="0"/>
+        <w:rPr>
+          <w:rFonts w:hint="default"/>
+          <w:b w:val="0"/>
+          <w:bCs w:val="0"/>
+          <w:u w:val="none"/>
+          <w:lang w:val="en-US"/>
+        </w:rPr>
+      </w:pPr>
+      <w:r>
+        <w:rPr>
+          <w:rFonts w:hint="default"/>
+          <w:b w:val="0"/>
+          <w:bCs w:val="0"/>
+          <w:u w:val="none"/>
+          <w:lang w:val="en-US"/>
+        </w:rPr>
+        <w:t>push- 0(1)</w:t>
+      </w:r>
+    </w:p>
+    <w:p>
+      <w:pPr>
+        <w:numPr>
+          <w:numId w:val="0"/>
+        </w:numPr>
+        <w:tabs>
+          <w:tab w:val="left" w:pos="312"/>
+        </w:tabs>
+        <w:ind w:leftChars="0"/>
+        <w:rPr>
+          <w:rFonts w:hint="default"/>
+          <w:b w:val="0"/>
+          <w:bCs w:val="0"/>
+          <w:u w:val="none"/>
+          <w:lang w:val="en-US"/>
+        </w:rPr>
+      </w:pPr>
+      <w:r>
+        <w:rPr>
+          <w:rFonts w:hint="default"/>
+          <w:b w:val="0"/>
+          <w:bCs w:val="0"/>
+          <w:u w:val="none"/>
+          <w:lang w:val="en-US"/>
+        </w:rPr>
+        <w:t>pop- 0(1)</w:t>
+      </w:r>
+    </w:p>
+    <w:p>
+      <w:pPr>
+        <w:numPr>
+          <w:numId w:val="0"/>
+        </w:numPr>
+        <w:tabs>
+          <w:tab w:val="left" w:pos="312"/>
+        </w:tabs>
+        <w:ind w:leftChars="0"/>
+        <w:rPr>
+          <w:rFonts w:hint="default"/>
+          <w:b w:val="0"/>
+          <w:bCs w:val="0"/>
+          <w:u w:val="none"/>
+          <w:lang w:val="en-US"/>
+        </w:rPr>
+      </w:pPr>
+      <w:r>
+        <w:rPr>
+          <w:rFonts w:hint="default"/>
+          <w:b w:val="0"/>
+          <w:bCs w:val="0"/>
+          <w:u w:val="none"/>
+          <w:lang w:val="en-US"/>
+        </w:rPr>
+        <w:t>shift- O(N)</w:t>
+      </w:r>
+    </w:p>
+    <w:p>
+      <w:pPr>
+        <w:numPr>
+          <w:numId w:val="0"/>
+        </w:numPr>
+        <w:tabs>
+          <w:tab w:val="left" w:pos="312"/>
+        </w:tabs>
+        <w:ind w:leftChars="0"/>
+        <w:rPr>
+          <w:rFonts w:hint="default"/>
+          <w:b w:val="0"/>
+          <w:bCs w:val="0"/>
+          <w:u w:val="none"/>
+          <w:lang w:val="en-US"/>
+        </w:rPr>
+      </w:pPr>
+      <w:r>
+        <w:rPr>
+          <w:rFonts w:hint="default"/>
+          <w:b w:val="0"/>
+          <w:bCs w:val="0"/>
+          <w:u w:val="none"/>
+          <w:lang w:val="en-US"/>
+        </w:rPr>
+        <w:t>unshift- O(N)</w:t>
+      </w:r>
+    </w:p>
+    <w:p>
+      <w:pPr>
+        <w:numPr>
+          <w:numId w:val="0"/>
+        </w:numPr>
+        <w:tabs>
+          <w:tab w:val="left" w:pos="312"/>
+        </w:tabs>
+        <w:ind w:leftChars="0"/>
+        <w:rPr>
+          <w:rFonts w:hint="default"/>
+          <w:b w:val="0"/>
+          <w:bCs w:val="0"/>
+          <w:u w:val="none"/>
+          <w:lang w:val="en-US"/>
+        </w:rPr>
+      </w:pPr>
+      <w:r>
+        <w:rPr>
+          <w:rFonts w:hint="default"/>
+          <w:b w:val="0"/>
+          <w:bCs w:val="0"/>
+          <w:u w:val="none"/>
+          <w:lang w:val="en-US"/>
+        </w:rPr>
+        <w:t>concat- O(N)</w:t>
+      </w:r>
+    </w:p>
+    <w:p>
+      <w:pPr>
+        <w:numPr>
+          <w:numId w:val="0"/>
+        </w:numPr>
+        <w:tabs>
+          <w:tab w:val="left" w:pos="312"/>
+        </w:tabs>
+        <w:ind w:leftChars="0"/>
+        <w:rPr>
+          <w:rFonts w:hint="default"/>
+          <w:b w:val="0"/>
+          <w:bCs w:val="0"/>
+          <w:u w:val="none"/>
+          <w:lang w:val="en-US"/>
+        </w:rPr>
+      </w:pPr>
+      <w:r>
+        <w:rPr>
+          <w:rFonts w:hint="default"/>
+          <w:b w:val="0"/>
+          <w:bCs w:val="0"/>
+          <w:u w:val="none"/>
+          <w:lang w:val="en-US"/>
+        </w:rPr>
+        <w:t xml:space="preserve"> slice- O(N)</w:t>
+      </w:r>
+    </w:p>
+    <w:p>
+      <w:pPr>
+        <w:numPr>
+          <w:numId w:val="0"/>
+        </w:numPr>
+        <w:tabs>
+          <w:tab w:val="left" w:pos="312"/>
+        </w:tabs>
+        <w:ind w:leftChars="0"/>
+        <w:rPr>
+          <w:rFonts w:hint="default"/>
+          <w:b w:val="0"/>
+          <w:bCs w:val="0"/>
+          <w:u w:val="none"/>
+          <w:lang w:val="en-US"/>
+        </w:rPr>
+      </w:pPr>
+      <w:r>
+        <w:rPr>
+          <w:rFonts w:hint="default"/>
+          <w:b w:val="0"/>
+          <w:bCs w:val="0"/>
+          <w:u w:val="none"/>
+          <w:lang w:val="en-US"/>
+        </w:rPr>
+        <w:t xml:space="preserve"> splice- O(N)</w:t>
+      </w:r>
+    </w:p>
+    <w:p>
+      <w:pPr>
+        <w:numPr>
+          <w:numId w:val="0"/>
+        </w:numPr>
+        <w:tabs>
+          <w:tab w:val="left" w:pos="312"/>
+        </w:tabs>
+        <w:ind w:leftChars="0"/>
+        <w:rPr>
+          <w:rFonts w:hint="default"/>
+          <w:b w:val="0"/>
+          <w:bCs w:val="0"/>
+          <w:u w:val="none"/>
+          <w:lang w:val="en-US"/>
+        </w:rPr>
+      </w:pPr>
+      <w:r>
+        <w:rPr>
+          <w:rFonts w:hint="default"/>
+          <w:b w:val="0"/>
+          <w:bCs w:val="0"/>
+          <w:u w:val="none"/>
+          <w:lang w:val="en-US"/>
+        </w:rPr>
+        <w:t xml:space="preserve"> sort- O(N * log N)</w:t>
+      </w:r>
+    </w:p>
+    <w:p>
+      <w:pPr>
+        <w:numPr>
+          <w:numId w:val="0"/>
+        </w:numPr>
+        <w:tabs>
+          <w:tab w:val="left" w:pos="312"/>
+        </w:tabs>
+        <w:ind w:leftChars="0"/>
+        <w:rPr>
+          <w:rFonts w:hint="default"/>
+          <w:b w:val="0"/>
+          <w:bCs w:val="0"/>
+          <w:u w:val="none"/>
+          <w:lang w:val="en-US"/>
+        </w:rPr>
+      </w:pPr>
+      <w:r>
+        <w:rPr>
+          <w:rFonts w:hint="default"/>
+          <w:b w:val="0"/>
+          <w:bCs w:val="0"/>
+          <w:u w:val="none"/>
+          <w:lang w:val="en-US"/>
+        </w:rPr>
+        <w:t xml:space="preserve"> for Each/map/filter/reduce-O(N)</w:t>
+      </w:r>
     </w:p>
     <w:sectPr>
       <w:pgSz w:w="11906" w:h="16838"/>
@@ -1359,6 +1941,26 @@
     </w:lvl>
   </w:abstractNum>
   <w:abstractNum w:abstractNumId="2">
+    <w:nsid w:val="3FF3FDD6"/>
+    <w:multiLevelType w:val="singleLevel"/>
+    <w:tmpl w:val="3FF3FDD6"/>
+    <w:lvl w:ilvl="0" w:tentative="0">
+      <w:start w:val="1"/>
+      <w:numFmt w:val="bullet"/>
+      <w:lvlText w:val=""/>
+      <w:lvlJc w:val="left"/>
+      <w:pPr>
+        <w:tabs>
+          <w:tab w:val="left" w:pos="420"/>
+        </w:tabs>
+        <w:ind w:left="420" w:leftChars="0" w:hanging="420" w:firstLineChars="0"/>
+      </w:pPr>
+      <w:rPr>
+        <w:rFonts w:hint="default" w:ascii="Wingdings" w:hAnsi="Wingdings"/>
+      </w:rPr>
+    </w:lvl>
+  </w:abstractNum>
+  <w:abstractNum w:abstractNumId="3">
     <w:nsid w:val="412FC61F"/>
     <w:multiLevelType w:val="singleLevel"/>
     <w:tmpl w:val="412FC61F"/>
@@ -1378,7 +1980,7 @@
       </w:rPr>
     </w:lvl>
   </w:abstractNum>
-  <w:abstractNum w:abstractNumId="3">
+  <w:abstractNum w:abstractNumId="4">
     <w:nsid w:val="702E84BF"/>
     <w:multiLevelType w:val="singleLevel"/>
     <w:tmpl w:val="702E84BF"/>
@@ -1398,13 +2000,16 @@
     <w:abstractNumId w:val="0"/>
   </w:num>
   <w:num w:numId="2">
-    <w:abstractNumId w:val="2"/>
+    <w:abstractNumId w:val="3"/>
   </w:num>
   <w:num w:numId="3">
-    <w:abstractNumId w:val="3"/>
+    <w:abstractNumId w:val="4"/>
   </w:num>
   <w:num w:numId="4">
     <w:abstractNumId w:val="1"/>
+  </w:num>
+  <w:num w:numId="5">
+    <w:abstractNumId w:val="2"/>
   </w:num>
 </w:numbering>
 </file>

</xml_diff>